<commit_message>
Fix Mise en demeure template and date formatting
</commit_message>
<xml_diff>
--- a/src/views/template/Modèle mise en demeure.docx
+++ b/src/views/template/Modèle mise en demeure.docx
@@ -105,15 +105,15 @@
                 <wp:anchor allowOverlap="1" behindDoc="0" distB="0" distT="0" distL="0" distR="0" hidden="0" layoutInCell="1" locked="0" relativeHeight="0" simplePos="0">
                   <wp:simplePos x="0" y="0"/>
                   <wp:positionH relativeFrom="column">
-                    <wp:posOffset>1799590</wp:posOffset>
+                    <wp:posOffset>2657475</wp:posOffset>
                   </wp:positionH>
                   <wp:positionV relativeFrom="paragraph">
-                    <wp:posOffset>-161924</wp:posOffset>
+                    <wp:posOffset>19050</wp:posOffset>
                   </wp:positionV>
                   <wp:extent cx="1080135" cy="644525"/>
                   <wp:effectExtent b="0" l="0" r="0" t="0"/>
                   <wp:wrapTopAndBottom distB="0" distT="0"/>
-                  <wp:docPr id="2" name="image3.png"/>
+                  <wp:docPr id="1" name="image3.png"/>
                   <a:graphic>
                     <a:graphicData uri="http://schemas.openxmlformats.org/drawingml/2006/picture">
                       <pic:pic>
@@ -541,12 +541,12 @@
                   <wp:extent cx="359410" cy="35560"/>
                   <wp:effectExtent b="0" l="0" r="0" t="0"/>
                   <wp:wrapSquare wrapText="bothSides" distB="0" distT="0" distL="0" distR="0"/>
-                  <wp:docPr id="3" name="image1.png"/>
+                  <wp:docPr id="3" name="image2.png"/>
                   <a:graphic>
                     <a:graphicData uri="http://schemas.openxmlformats.org/drawingml/2006/picture">
                       <pic:pic>
                         <pic:nvPicPr>
-                          <pic:cNvPr id="0" name="image1.png"/>
+                          <pic:cNvPr id="0" name="image2.png"/>
                           <pic:cNvPicPr preferRelativeResize="0"/>
                         </pic:nvPicPr>
                         <pic:blipFill>
@@ -598,12 +598,12 @@
                   <wp:extent cx="359410" cy="35560"/>
                   <wp:effectExtent b="0" l="0" r="0" t="0"/>
                   <wp:wrapSquare wrapText="bothSides" distB="0" distT="0" distL="0" distR="0"/>
-                  <wp:docPr id="4" name="image1.png"/>
+                  <wp:docPr id="4" name="image2.png"/>
                   <a:graphic>
                     <a:graphicData uri="http://schemas.openxmlformats.org/drawingml/2006/picture">
                       <pic:pic>
                         <pic:nvPicPr>
-                          <pic:cNvPr id="0" name="image1.png"/>
+                          <pic:cNvPr id="0" name="image2.png"/>
                           <pic:cNvPicPr preferRelativeResize="0"/>
                         </pic:nvPicPr>
                         <pic:blipFill>
@@ -1388,12 +1388,12 @@
             <wp:extent cx="899795" cy="741680"/>
             <wp:effectExtent b="0" l="0" r="0" t="0"/>
             <wp:wrapTopAndBottom distB="0" distT="0"/>
-            <wp:docPr id="1" name="image2.jpg"/>
+            <wp:docPr id="2" name="image1.jpg"/>
             <a:graphic>
               <a:graphicData uri="http://schemas.openxmlformats.org/drawingml/2006/picture">
                 <pic:pic>
                   <pic:nvPicPr>
-                    <pic:cNvPr id="0" name="image2.jpg"/>
+                    <pic:cNvPr id="0" name="image1.jpg"/>
                     <pic:cNvPicPr preferRelativeResize="0"/>
                   </pic:nvPicPr>
                   <pic:blipFill>
@@ -4764,7 +4764,7 @@
     <w:lvl w:ilvl="0">
       <w:start w:val="1"/>
       <w:numFmt w:val="bullet"/>
-      <w:lvlText w:val=""/>
+      <w:lvlText w:val="●"/>
       <w:lvlJc w:val="left"/>
       <w:pPr>
         <w:ind w:left="799" w:hanging="359.99999999999994"/>
@@ -4774,7 +4774,7 @@
     <w:lvl w:ilvl="1">
       <w:start w:val="1"/>
       <w:numFmt w:val="bullet"/>
-      <w:lvlText w:val="◦"/>
+      <w:lvlText w:val="○"/>
       <w:lvlJc w:val="left"/>
       <w:pPr>
         <w:ind w:left="1159" w:hanging="360"/>
@@ -4784,7 +4784,7 @@
     <w:lvl w:ilvl="2">
       <w:start w:val="1"/>
       <w:numFmt w:val="bullet"/>
-      <w:lvlText w:val="▪"/>
+      <w:lvlText w:val="■"/>
       <w:lvlJc w:val="left"/>
       <w:pPr>
         <w:ind w:left="1519" w:hanging="360"/>
@@ -4794,7 +4794,7 @@
     <w:lvl w:ilvl="3">
       <w:start w:val="1"/>
       <w:numFmt w:val="bullet"/>
-      <w:lvlText w:val=""/>
+      <w:lvlText w:val="●"/>
       <w:lvlJc w:val="left"/>
       <w:pPr>
         <w:ind w:left="1879" w:hanging="360"/>
@@ -4804,7 +4804,7 @@
     <w:lvl w:ilvl="4">
       <w:start w:val="1"/>
       <w:numFmt w:val="bullet"/>
-      <w:lvlText w:val="◦"/>
+      <w:lvlText w:val="○"/>
       <w:lvlJc w:val="left"/>
       <w:pPr>
         <w:ind w:left="2239" w:hanging="360"/>
@@ -4814,7 +4814,7 @@
     <w:lvl w:ilvl="5">
       <w:start w:val="1"/>
       <w:numFmt w:val="bullet"/>
-      <w:lvlText w:val="▪"/>
+      <w:lvlText w:val="■"/>
       <w:lvlJc w:val="left"/>
       <w:pPr>
         <w:ind w:left="2599" w:hanging="360"/>
@@ -4824,7 +4824,7 @@
     <w:lvl w:ilvl="6">
       <w:start w:val="1"/>
       <w:numFmt w:val="bullet"/>
-      <w:lvlText w:val=""/>
+      <w:lvlText w:val="●"/>
       <w:lvlJc w:val="left"/>
       <w:pPr>
         <w:ind w:left="2959" w:hanging="360"/>
@@ -4834,7 +4834,7 @@
     <w:lvl w:ilvl="7">
       <w:start w:val="1"/>
       <w:numFmt w:val="bullet"/>
-      <w:lvlText w:val="◦"/>
+      <w:lvlText w:val="○"/>
       <w:lvlJc w:val="left"/>
       <w:pPr>
         <w:ind w:left="3319" w:hanging="360"/>
@@ -4844,7 +4844,7 @@
     <w:lvl w:ilvl="8">
       <w:start w:val="1"/>
       <w:numFmt w:val="bullet"/>
-      <w:lvlText w:val="▪"/>
+      <w:lvlText w:val="■"/>
       <w:lvlJc w:val="left"/>
       <w:pPr>
         <w:ind w:left="3679" w:hanging="360"/>

</xml_diff>